<commit_message>
Add bare bones support for handling email subscriptions.
</commit_message>
<xml_diff>
--- a/Post Ideas.docx
+++ b/Post Ideas.docx
@@ -727,13 +727,65 @@
         </w:rPr>
         <w:t>never anything on</w:t>
       </w:r>
+      <w:r>
+        <w:rPr>
+          <w:rFonts w:ascii="Helvetica Neue" w:hAnsi="Helvetica Neue"/>
+        </w:rPr>
+        <w:t>...</w:t>
+      </w:r>
+      <w:r>
+        <w:rPr>
+          <w:rFonts w:ascii="Helvetica Neue" w:hAnsi="Helvetica Neue"/>
+        </w:rPr>
+        <w:br/>
+      </w:r>
+    </w:p>
+    <w:p>
+      <w:pPr>
+        <w:pStyle w:val="NoSpacing"/>
+        <w:numPr>
+          <w:ilvl w:val="0"/>
+          <w:numId w:val="1"/>
+        </w:numPr>
+        <w:spacing w:line="300" w:lineRule="auto"/>
+        <w:rPr>
+          <w:rFonts w:ascii="Helvetica Neue" w:hAnsi="Helvetica Neue"/>
+          <w:i/>
+        </w:rPr>
+      </w:pPr>
+      <w:r>
+        <w:rPr>
+          <w:rFonts w:ascii="Helvetica Neue" w:hAnsi="Helvetica Neue"/>
+          <w:i/>
+        </w:rPr>
+        <w:t>Pitchforks and Torches</w:t>
+      </w:r>
+    </w:p>
+    <w:p>
+      <w:pPr>
+        <w:pStyle w:val="NoSpacing"/>
+        <w:numPr>
+          <w:ilvl w:val="1"/>
+          <w:numId w:val="1"/>
+        </w:numPr>
+        <w:spacing w:line="300" w:lineRule="auto"/>
+        <w:rPr>
+          <w:rFonts w:ascii="Helvetica Neue" w:hAnsi="Helvetica Neue"/>
+        </w:rPr>
+      </w:pPr>
+      <w:r>
+        <w:rPr>
+          <w:rFonts w:ascii="Helvetica Neue" w:hAnsi="Helvetica Neue"/>
+        </w:rPr>
+        <w:t>Our society has become an unforgiving lynch mob–as if none of the people who comment on cnn</w:t>
+      </w:r>
       <w:bookmarkStart w:id="0" w:name="_GoBack"/>
       <w:bookmarkEnd w:id="0"/>
       <w:r>
         <w:rPr>
           <w:rFonts w:ascii="Helvetica Neue" w:hAnsi="Helvetica Neue"/>
         </w:rPr>
-        <w:t>...</w:t>
+        <w:t>.com have any faults or shortcomings.</w:t>
       </w:r>
     </w:p>
     <w:p>
@@ -1116,6 +1168,7 @@
   <w:style w:type="character" w:default="1" w:styleId="DefaultParagraphFont">
     <w:name w:val="Default Paragraph Font"/>
     <w:uiPriority w:val="1"/>
+    <w:semiHidden/>
     <w:unhideWhenUsed/>
   </w:style>
   <w:style w:type="table" w:default="1" w:styleId="TableNormal">
@@ -1307,6 +1360,7 @@
   <w:style w:type="character" w:default="1" w:styleId="DefaultParagraphFont">
     <w:name w:val="Default Paragraph Font"/>
     <w:uiPriority w:val="1"/>
+    <w:semiHidden/>
     <w:unhideWhenUsed/>
   </w:style>
   <w:style w:type="table" w:default="1" w:styleId="TableNormal">

</xml_diff>

<commit_message>
Add the beginnings of the donate box in the sidebar.
</commit_message>
<xml_diff>
--- a/Post Ideas.docx
+++ b/Post Ideas.docx
@@ -758,7 +758,7 @@
           <w:rFonts w:ascii="Helvetica Neue" w:hAnsi="Helvetica Neue"/>
           <w:i/>
         </w:rPr>
-        <w:t>Pitchforks and Torches</w:t>
+        <w:t>Torches and Pitchforks</w:t>
       </w:r>
     </w:p>
     <w:p>
@@ -777,15 +777,111 @@
         <w:rPr>
           <w:rFonts w:ascii="Helvetica Neue" w:hAnsi="Helvetica Neue"/>
         </w:rPr>
-        <w:t>Our society has become an unforgiving lynch mob–as if none of the people who comment on cnn</w:t>
-      </w:r>
+        <w:t xml:space="preserve">Our </w:t>
+      </w:r>
+      <w:r>
+        <w:rPr>
+          <w:rFonts w:ascii="Helvetica Neue" w:hAnsi="Helvetica Neue"/>
+        </w:rPr>
+        <w:t>country</w:t>
+      </w:r>
+      <w:r>
+        <w:rPr>
+          <w:rFonts w:ascii="Helvetica Neue" w:hAnsi="Helvetica Neue"/>
+        </w:rPr>
+        <w:t xml:space="preserve"> has become a</w:t>
+      </w:r>
+      <w:r>
+        <w:rPr>
+          <w:rFonts w:ascii="Helvetica Neue" w:hAnsi="Helvetica Neue"/>
+        </w:rPr>
+        <w:t xml:space="preserve"> relentless,</w:t>
+      </w:r>
+      <w:r>
+        <w:rPr>
+          <w:rFonts w:ascii="Helvetica Neue" w:hAnsi="Helvetica Neue"/>
+        </w:rPr>
+        <w:t xml:space="preserve"> unforgiving lynch mob.</w:t>
+      </w:r>
+      <w:r>
+        <w:rPr>
+          <w:rFonts w:ascii="Helvetica Neue" w:hAnsi="Helvetica Neue"/>
+        </w:rPr>
+        <w:t xml:space="preserve"> [We grew up repeating "liberty and justice for all" but I guess those were just words.]? I don't condone what Donald Sterling said or agree with his viewpoint in any way, but a ban for life means we don't think he can be rehabilitated. Can a person be cured of racism? Hasn't anyone ever seen </w:t>
+      </w:r>
+      <w:r>
+        <w:rPr>
+          <w:rFonts w:ascii="Helvetica Neue" w:hAnsi="Helvetica Neue"/>
+          <w:i/>
+        </w:rPr>
+        <w:t>Remember the Titans</w:t>
+      </w:r>
+      <w:r>
+        <w:rPr>
+          <w:rFonts w:ascii="Helvetica Neue" w:hAnsi="Helvetica Neue"/>
+        </w:rPr>
+        <w:t>?!</w:t>
+      </w:r>
+      <w:r>
+        <w:rPr>
+          <w:rFonts w:ascii="Helvetica Neue" w:hAnsi="Helvetica Neue"/>
+        </w:rPr>
+        <w:br/>
+      </w:r>
+    </w:p>
+    <w:p>
+      <w:pPr>
+        <w:pStyle w:val="NoSpacing"/>
+        <w:numPr>
+          <w:ilvl w:val="0"/>
+          <w:numId w:val="1"/>
+        </w:numPr>
+        <w:spacing w:line="300" w:lineRule="auto"/>
+        <w:rPr>
+          <w:rFonts w:ascii="Helvetica Neue" w:hAnsi="Helvetica Neue"/>
+          <w:i/>
+        </w:rPr>
+      </w:pPr>
       <w:bookmarkStart w:id="0" w:name="_GoBack"/>
+      <w:r>
+        <w:rPr>
+          <w:rFonts w:ascii="Helvetica Neue" w:hAnsi="Helvetica Neue"/>
+          <w:i/>
+        </w:rPr>
+        <w:t>A Limitless Checkbook</w:t>
+      </w:r>
       <w:bookmarkEnd w:id="0"/>
-      <w:r>
-        <w:rPr>
-          <w:rFonts w:ascii="Helvetica Neue" w:hAnsi="Helvetica Neue"/>
-        </w:rPr>
-        <w:t>.com have any faults or shortcomings.</w:t>
+    </w:p>
+    <w:p>
+      <w:pPr>
+        <w:pStyle w:val="NoSpacing"/>
+        <w:numPr>
+          <w:ilvl w:val="1"/>
+          <w:numId w:val="1"/>
+        </w:numPr>
+        <w:spacing w:line="300" w:lineRule="auto"/>
+        <w:rPr>
+          <w:rFonts w:ascii="Helvetica Neue" w:hAnsi="Helvetica Neue"/>
+        </w:rPr>
+      </w:pPr>
+      <w:r>
+        <w:rPr>
+          <w:rFonts w:ascii="Helvetica Neue" w:hAnsi="Helvetica Neue"/>
+        </w:rPr>
+        <w:t xml:space="preserve">I'm struggling to find the right words to describe how disgusted I am that our country has spent almost a </w:t>
+      </w:r>
+      <w:r>
+        <w:rPr>
+          <w:rFonts w:ascii="Helvetica Neue" w:hAnsi="Helvetica Neue"/>
+          <w:i/>
+        </w:rPr>
+        <w:t>billion</w:t>
+      </w:r>
+      <w:r>
+        <w:rPr>
+          <w:rFonts w:ascii="Helvetica Neue" w:hAnsi="Helvetica Neue"/>
+        </w:rPr>
+        <w:t xml:space="preserve"> dollars to develop the healthcare.gov website! </w:t>
       </w:r>
     </w:p>
     <w:p>

</xml_diff>